<commit_message>
Update Akhil Tanukula Resume (SMS Security).docx
</commit_message>
<xml_diff>
--- a/Akhil Tanukula Resume (SMS Security).docx
+++ b/Akhil Tanukula Resume (SMS Security).docx
@@ -18,6 +18,16 @@
           <w:sz w:val="28"/>
           <w:szCs w:val="28"/>
         </w:rPr>
+        <w:t>Dumm file 1</w:t>
+      </w:r>
+      <w:bookmarkStart w:id="0" w:name="_GoBack"/>
+      <w:bookmarkEnd w:id="0"/>
+      <w:r>
+        <w:rPr>
+          <w:b/>
+          <w:sz w:val="28"/>
+          <w:szCs w:val="28"/>
+        </w:rPr>
         <w:t xml:space="preserve">                                                         T.AKHIL</w:t>
       </w:r>
     </w:p>
@@ -95,7 +105,6 @@
           <w:szCs w:val="26"/>
         </w:rPr>
       </w:pPr>
-      <w:proofErr w:type="gramStart"/>
       <w:r>
         <w:rPr>
           <w:rFonts w:ascii="Arimo" w:eastAsia="Arimo" w:hAnsi="Arimo" w:cs="Arimo"/>
@@ -119,7 +128,6 @@
         </w:rPr>
         <w:t>:</w:t>
       </w:r>
-      <w:proofErr w:type="gramEnd"/>
       <w:r>
         <w:rPr>
           <w:sz w:val="26"/>
@@ -241,16 +249,7 @@
           <w:sz w:val="26"/>
           <w:szCs w:val="26"/>
         </w:rPr>
-        <w:t xml:space="preserve">To make use of any </w:t>
-      </w:r>
-      <w:bookmarkStart w:id="0" w:name="_GoBack"/>
-      <w:bookmarkEnd w:id="0"/>
-      <w:r>
-        <w:rPr>
-          <w:sz w:val="26"/>
-          <w:szCs w:val="26"/>
-        </w:rPr>
-        <w:t>part time/full time opportunity provided to me and work smartly to satisfy the customer’s requirement and thereby also help in betterment of the place I work-in and also earn the respect of my supervisors and  colleagues with the inter personal skills.</w:t>
+        <w:t>To make use of any part time/full time opportunity provided to me and work smartly to satisfy the customer’s requirement and thereby also help in betterment of the place I work-in and also earn the respect of my supervisors and  colleagues with the inter personal skills.</w:t>
       </w:r>
     </w:p>
     <w:p>
@@ -770,7 +769,6 @@
                 <w:szCs w:val="26"/>
               </w:rPr>
             </w:pPr>
-            <w:proofErr w:type="spellStart"/>
             <w:r>
               <w:rPr>
                 <w:sz w:val="26"/>
@@ -778,7 +776,6 @@
               </w:rPr>
               <w:t>Technolabs</w:t>
             </w:r>
-            <w:proofErr w:type="spellEnd"/>
           </w:p>
         </w:tc>
         <w:tc>

</xml_diff>